<commit_message>
routine updated for bi-semester
</commit_message>
<xml_diff>
--- a/files/Spring Routine.docx
+++ b/files/Spring Routine.docx
@@ -58,11 +58,11 @@
         <w:tblLook w:val="04A0" w:firstRow="1" w:lastRow="0" w:firstColumn="1" w:lastColumn="0" w:noHBand="0" w:noVBand="1"/>
       </w:tblPr>
       <w:tblGrid>
-        <w:gridCol w:w="1479"/>
+        <w:gridCol w:w="1480"/>
         <w:gridCol w:w="1845"/>
-        <w:gridCol w:w="1890"/>
-        <w:gridCol w:w="1981"/>
-        <w:gridCol w:w="1824"/>
+        <w:gridCol w:w="1820"/>
+        <w:gridCol w:w="1948"/>
+        <w:gridCol w:w="1926"/>
       </w:tblGrid>
       <w:tr>
         <w:trPr>
@@ -121,7 +121,7 @@
         </w:tc>
         <w:tc>
           <w:tcPr>
-            <w:tcW w:w="1048" w:type="pct"/>
+            <w:tcW w:w="1009" w:type="pct"/>
             <w:shd w:val="clear" w:color="auto" w:fill="FF0000"/>
             <w:vAlign w:val="center"/>
           </w:tcPr>
@@ -151,7 +151,7 @@
         </w:tc>
         <w:tc>
           <w:tcPr>
-            <w:tcW w:w="1098" w:type="pct"/>
+            <w:tcW w:w="1080" w:type="pct"/>
             <w:shd w:val="clear" w:color="auto" w:fill="FF0000"/>
             <w:vAlign w:val="center"/>
           </w:tcPr>
@@ -181,7 +181,7 @@
         </w:tc>
         <w:tc>
           <w:tcPr>
-            <w:tcW w:w="1011" w:type="pct"/>
+            <w:tcW w:w="1068" w:type="pct"/>
             <w:shd w:val="clear" w:color="auto" w:fill="FF0000"/>
             <w:vAlign w:val="center"/>
           </w:tcPr>
@@ -267,65 +267,54 @@
               <w:spacing w:after="0"/>
               <w:jc w:val="center"/>
             </w:pPr>
-            <w:r>
-              <w:t>PHY-111</w:t>
-            </w:r>
-            <w:r>
-              <w:br/>
-              <w:t>SFR &gt; LAB-03</w:t>
-            </w:r>
-          </w:p>
-        </w:tc>
-        <w:tc>
-          <w:tcPr>
-            <w:tcW w:w="1048" w:type="pct"/>
-            <w:shd w:val="clear" w:color="auto" w:fill="D9D9D9" w:themeFill="background1" w:themeFillShade="D9"/>
-            <w:vAlign w:val="center"/>
-          </w:tcPr>
-          <w:p>
-            <w:pPr>
-              <w:spacing w:after="0"/>
-              <w:jc w:val="center"/>
-            </w:pPr>
-            <w:r>
-              <w:t>PHY-111</w:t>
-            </w:r>
-            <w:r>
-              <w:br/>
-              <w:t>SFR &gt; LAB-03</w:t>
-            </w:r>
-          </w:p>
-        </w:tc>
-        <w:tc>
-          <w:tcPr>
-            <w:tcW w:w="1098" w:type="pct"/>
-            <w:shd w:val="clear" w:color="auto" w:fill="D9D9D9" w:themeFill="background1" w:themeFillShade="D9"/>
-            <w:vAlign w:val="center"/>
-          </w:tcPr>
-          <w:p>
-            <w:pPr>
-              <w:spacing w:after="0"/>
-              <w:jc w:val="center"/>
-            </w:pPr>
-          </w:p>
-        </w:tc>
-        <w:tc>
-          <w:tcPr>
-            <w:tcW w:w="1011" w:type="pct"/>
-            <w:shd w:val="clear" w:color="auto" w:fill="D9D9D9" w:themeFill="background1" w:themeFillShade="D9"/>
-            <w:vAlign w:val="center"/>
-          </w:tcPr>
-          <w:p>
-            <w:pPr>
-              <w:spacing w:after="0"/>
-              <w:jc w:val="center"/>
-            </w:pPr>
-            <w:r>
-              <w:t>BUS-110</w:t>
-            </w:r>
-            <w:r>
-              <w:br/>
-              <w:t>MAB &gt; 601</w:t>
+          </w:p>
+        </w:tc>
+        <w:tc>
+          <w:tcPr>
+            <w:tcW w:w="1009" w:type="pct"/>
+            <w:shd w:val="clear" w:color="auto" w:fill="D9D9D9" w:themeFill="background1" w:themeFillShade="D9"/>
+            <w:vAlign w:val="center"/>
+          </w:tcPr>
+          <w:p>
+            <w:pPr>
+              <w:spacing w:after="0"/>
+              <w:jc w:val="center"/>
+            </w:pPr>
+          </w:p>
+        </w:tc>
+        <w:tc>
+          <w:tcPr>
+            <w:tcW w:w="1080" w:type="pct"/>
+            <w:shd w:val="clear" w:color="auto" w:fill="D9D9D9" w:themeFill="background1" w:themeFillShade="D9"/>
+            <w:vAlign w:val="center"/>
+          </w:tcPr>
+          <w:p>
+            <w:pPr>
+              <w:spacing w:after="0"/>
+              <w:jc w:val="center"/>
+            </w:pPr>
+          </w:p>
+        </w:tc>
+        <w:tc>
+          <w:tcPr>
+            <w:tcW w:w="1068" w:type="pct"/>
+            <w:shd w:val="clear" w:color="auto" w:fill="D9D9D9" w:themeFill="background1" w:themeFillShade="D9"/>
+            <w:vAlign w:val="center"/>
+          </w:tcPr>
+          <w:p>
+            <w:pPr>
+              <w:spacing w:after="0"/>
+              <w:jc w:val="center"/>
+            </w:pPr>
+            <w:r>
+              <w:t>CSEC-211</w:t>
+            </w:r>
+            <w:r>
+              <w:br/>
+              <w:t xml:space="preserve">SNA &gt; </w:t>
+            </w:r>
+            <w:r>
+              <w:t>LAB-01</w:t>
             </w:r>
           </w:p>
         </w:tc>
@@ -388,17 +377,37 @@
               <w:jc w:val="center"/>
             </w:pPr>
             <w:r>
-              <w:t>CSEC-212</w:t>
-            </w:r>
-            <w:r>
-              <w:br/>
-              <w:t>SNA &gt; LAB-08</w:t>
-            </w:r>
-          </w:p>
-        </w:tc>
-        <w:tc>
-          <w:tcPr>
-            <w:tcW w:w="1048" w:type="pct"/>
+              <w:t>PHY-111</w:t>
+            </w:r>
+            <w:r>
+              <w:br/>
+              <w:t>SFR &gt; LAB-03</w:t>
+            </w:r>
+          </w:p>
+        </w:tc>
+        <w:tc>
+          <w:tcPr>
+            <w:tcW w:w="1009" w:type="pct"/>
+            <w:shd w:val="clear" w:color="auto" w:fill="D9D9D9" w:themeFill="background1" w:themeFillShade="D9"/>
+            <w:vAlign w:val="center"/>
+          </w:tcPr>
+          <w:p>
+            <w:pPr>
+              <w:spacing w:after="0"/>
+              <w:jc w:val="center"/>
+            </w:pPr>
+            <w:r>
+              <w:t>CSEC-218</w:t>
+            </w:r>
+            <w:r>
+              <w:br/>
+              <w:t>IZA &gt; LAB-03</w:t>
+            </w:r>
+          </w:p>
+        </w:tc>
+        <w:tc>
+          <w:tcPr>
+            <w:tcW w:w="1080" w:type="pct"/>
             <w:shd w:val="clear" w:color="auto" w:fill="D9D9D9" w:themeFill="background1" w:themeFillShade="D9"/>
             <w:vAlign w:val="center"/>
           </w:tcPr>
@@ -412,42 +421,30 @@
             </w:r>
             <w:r>
               <w:br/>
-              <w:t>MAB &gt; 702</w:t>
-            </w:r>
-          </w:p>
-        </w:tc>
-        <w:tc>
-          <w:tcPr>
-            <w:tcW w:w="1098" w:type="pct"/>
-            <w:shd w:val="clear" w:color="auto" w:fill="D9D9D9" w:themeFill="background1" w:themeFillShade="D9"/>
-            <w:vAlign w:val="center"/>
-          </w:tcPr>
-          <w:p>
-            <w:pPr>
-              <w:spacing w:after="0"/>
-              <w:jc w:val="center"/>
-            </w:pPr>
-          </w:p>
-        </w:tc>
-        <w:tc>
-          <w:tcPr>
-            <w:tcW w:w="1011" w:type="pct"/>
-            <w:shd w:val="clear" w:color="auto" w:fill="D9D9D9" w:themeFill="background1" w:themeFillShade="D9"/>
-            <w:vAlign w:val="center"/>
-          </w:tcPr>
-          <w:p>
-            <w:pPr>
-              <w:spacing w:after="0"/>
-              <w:jc w:val="center"/>
-            </w:pPr>
-            <w:r>
-              <w:t>PHY-110</w:t>
-            </w:r>
-            <w:r>
-              <w:br/>
-            </w:r>
-            <w:r>
-              <w:t>SFR &gt; 601</w:t>
+              <w:t>MAB &gt; EEE-702</w:t>
+            </w:r>
+          </w:p>
+        </w:tc>
+        <w:tc>
+          <w:tcPr>
+            <w:tcW w:w="1068" w:type="pct"/>
+            <w:shd w:val="clear" w:color="auto" w:fill="D9D9D9" w:themeFill="background1" w:themeFillShade="D9"/>
+            <w:vAlign w:val="center"/>
+          </w:tcPr>
+          <w:p>
+            <w:pPr>
+              <w:spacing w:after="0"/>
+              <w:jc w:val="center"/>
+            </w:pPr>
+            <w:r>
+              <w:t>BUS-110</w:t>
+            </w:r>
+            <w:r>
+              <w:br/>
+              <w:t xml:space="preserve">MAB &gt; </w:t>
+            </w:r>
+            <w:r>
+              <w:t>EEE-703</w:t>
             </w:r>
           </w:p>
         </w:tc>
@@ -509,65 +506,72 @@
               <w:spacing w:after="0"/>
               <w:jc w:val="center"/>
             </w:pPr>
-          </w:p>
-        </w:tc>
-        <w:tc>
-          <w:tcPr>
-            <w:tcW w:w="1048" w:type="pct"/>
-            <w:shd w:val="clear" w:color="auto" w:fill="D9D9D9" w:themeFill="background1" w:themeFillShade="D9"/>
-            <w:vAlign w:val="center"/>
-          </w:tcPr>
-          <w:p>
-            <w:pPr>
-              <w:spacing w:after="0"/>
-              <w:jc w:val="center"/>
-            </w:pPr>
-            <w:r>
-              <w:t>PHY-110</w:t>
-            </w:r>
-            <w:r>
-              <w:br/>
-              <w:t>SFR &gt; 702</w:t>
-            </w:r>
-          </w:p>
-        </w:tc>
-        <w:tc>
-          <w:tcPr>
-            <w:tcW w:w="1098" w:type="pct"/>
-            <w:shd w:val="clear" w:color="auto" w:fill="D9D9D9" w:themeFill="background1" w:themeFillShade="D9"/>
-            <w:vAlign w:val="center"/>
-          </w:tcPr>
-          <w:p>
-            <w:pPr>
-              <w:spacing w:after="0"/>
-              <w:jc w:val="center"/>
-            </w:pPr>
-            <w:r>
-              <w:t>ACTG-121</w:t>
-            </w:r>
-            <w:r>
-              <w:br/>
-              <w:t>ROB &gt; 703</w:t>
-            </w:r>
-          </w:p>
-        </w:tc>
-        <w:tc>
-          <w:tcPr>
-            <w:tcW w:w="1011" w:type="pct"/>
-            <w:shd w:val="clear" w:color="auto" w:fill="D9D9D9" w:themeFill="background1" w:themeFillShade="D9"/>
-            <w:vAlign w:val="center"/>
-          </w:tcPr>
-          <w:p>
-            <w:pPr>
-              <w:spacing w:after="0"/>
-              <w:jc w:val="center"/>
-            </w:pPr>
-            <w:r>
-              <w:t>CSEC-211</w:t>
-            </w:r>
-            <w:r>
-              <w:br/>
-              <w:t>SNA &gt; 601</w:t>
+            <w:r>
+              <w:t>ACTG</w:t>
+            </w:r>
+            <w:r>
+              <w:br/>
+              <w:t>ROB &gt; EEE-701</w:t>
+            </w:r>
+          </w:p>
+        </w:tc>
+        <w:tc>
+          <w:tcPr>
+            <w:tcW w:w="1009" w:type="pct"/>
+            <w:shd w:val="clear" w:color="auto" w:fill="D9D9D9" w:themeFill="background1" w:themeFillShade="D9"/>
+            <w:vAlign w:val="center"/>
+          </w:tcPr>
+          <w:p>
+            <w:pPr>
+              <w:spacing w:after="0"/>
+              <w:jc w:val="center"/>
+            </w:pPr>
+            <w:r>
+              <w:t>CSEC-217</w:t>
+            </w:r>
+            <w:r>
+              <w:br/>
+              <w:t>IZA &gt; LAB-09</w:t>
+            </w:r>
+          </w:p>
+        </w:tc>
+        <w:tc>
+          <w:tcPr>
+            <w:tcW w:w="1080" w:type="pct"/>
+            <w:shd w:val="clear" w:color="auto" w:fill="D9D9D9" w:themeFill="background1" w:themeFillShade="D9"/>
+            <w:vAlign w:val="center"/>
+          </w:tcPr>
+          <w:p>
+            <w:pPr>
+              <w:spacing w:after="0"/>
+              <w:jc w:val="center"/>
+            </w:pPr>
+            <w:r>
+              <w:t>PHY-111</w:t>
+            </w:r>
+            <w:r>
+              <w:br/>
+              <w:t>SFR &gt; LAB-03</w:t>
+            </w:r>
+          </w:p>
+        </w:tc>
+        <w:tc>
+          <w:tcPr>
+            <w:tcW w:w="1068" w:type="pct"/>
+            <w:shd w:val="clear" w:color="auto" w:fill="D9D9D9" w:themeFill="background1" w:themeFillShade="D9"/>
+            <w:vAlign w:val="center"/>
+          </w:tcPr>
+          <w:p>
+            <w:pPr>
+              <w:spacing w:after="0"/>
+              <w:jc w:val="center"/>
+            </w:pPr>
+            <w:r>
+              <w:t>CSEC-217</w:t>
+            </w:r>
+            <w:r>
+              <w:br/>
+              <w:t>IZA &gt; LAB-08</w:t>
             </w:r>
           </w:p>
         </w:tc>
@@ -629,24 +633,38 @@
               <w:spacing w:after="0"/>
               <w:jc w:val="center"/>
             </w:pPr>
-          </w:p>
-        </w:tc>
-        <w:tc>
-          <w:tcPr>
-            <w:tcW w:w="1048" w:type="pct"/>
-            <w:shd w:val="clear" w:color="auto" w:fill="D9D9D9" w:themeFill="background1" w:themeFillShade="D9"/>
-            <w:vAlign w:val="center"/>
-          </w:tcPr>
-          <w:p>
-            <w:pPr>
-              <w:spacing w:after="0"/>
-              <w:jc w:val="center"/>
-            </w:pPr>
-          </w:p>
-        </w:tc>
-        <w:tc>
-          <w:tcPr>
-            <w:tcW w:w="1098" w:type="pct"/>
+            <w:r>
+              <w:t>PHY-110</w:t>
+            </w:r>
+            <w:r>
+              <w:br/>
+              <w:t>SFR &gt; EEE-701</w:t>
+            </w:r>
+          </w:p>
+        </w:tc>
+        <w:tc>
+          <w:tcPr>
+            <w:tcW w:w="1009" w:type="pct"/>
+            <w:shd w:val="clear" w:color="auto" w:fill="D9D9D9" w:themeFill="background1" w:themeFillShade="D9"/>
+            <w:vAlign w:val="center"/>
+          </w:tcPr>
+          <w:p>
+            <w:pPr>
+              <w:spacing w:after="0"/>
+              <w:jc w:val="center"/>
+            </w:pPr>
+            <w:r>
+              <w:t>PHY-110</w:t>
+            </w:r>
+            <w:r>
+              <w:br/>
+              <w:t>SFR &gt; EEE-703</w:t>
+            </w:r>
+          </w:p>
+        </w:tc>
+        <w:tc>
+          <w:tcPr>
+            <w:tcW w:w="1080" w:type="pct"/>
             <w:shd w:val="clear" w:color="auto" w:fill="D9D9D9" w:themeFill="background1" w:themeFillShade="D9"/>
             <w:vAlign w:val="center"/>
           </w:tcPr>
@@ -660,27 +678,30 @@
             </w:r>
             <w:r>
               <w:br/>
-              <w:t>SNA &gt; 404</w:t>
-            </w:r>
-          </w:p>
-        </w:tc>
-        <w:tc>
-          <w:tcPr>
-            <w:tcW w:w="1011" w:type="pct"/>
-            <w:shd w:val="clear" w:color="auto" w:fill="D9D9D9" w:themeFill="background1" w:themeFillShade="D9"/>
-            <w:vAlign w:val="center"/>
-          </w:tcPr>
-          <w:p>
-            <w:pPr>
-              <w:spacing w:after="0"/>
-              <w:jc w:val="center"/>
-            </w:pPr>
-            <w:r>
-              <w:t>ACTG-121</w:t>
-            </w:r>
-            <w:r>
-              <w:br/>
-              <w:t>ROB &gt; 601</w:t>
+              <w:t xml:space="preserve">SNA &gt; </w:t>
+            </w:r>
+            <w:r>
+              <w:t>EEE-702</w:t>
+            </w:r>
+          </w:p>
+        </w:tc>
+        <w:tc>
+          <w:tcPr>
+            <w:tcW w:w="1068" w:type="pct"/>
+            <w:shd w:val="clear" w:color="auto" w:fill="D9D9D9" w:themeFill="background1" w:themeFillShade="D9"/>
+            <w:vAlign w:val="center"/>
+          </w:tcPr>
+          <w:p>
+            <w:pPr>
+              <w:spacing w:after="0"/>
+              <w:jc w:val="center"/>
+            </w:pPr>
+            <w:r>
+              <w:t>CSEC-211</w:t>
+            </w:r>
+            <w:r>
+              <w:br/>
+              <w:t>SNA &gt; 103</w:t>
             </w:r>
           </w:p>
         </w:tc>
@@ -742,24 +763,38 @@
               <w:spacing w:after="0"/>
               <w:jc w:val="center"/>
             </w:pPr>
-          </w:p>
-        </w:tc>
-        <w:tc>
-          <w:tcPr>
-            <w:tcW w:w="1048" w:type="pct"/>
-            <w:shd w:val="clear" w:color="auto" w:fill="D9D9D9" w:themeFill="background1" w:themeFillShade="D9"/>
-            <w:vAlign w:val="center"/>
-          </w:tcPr>
-          <w:p>
-            <w:pPr>
-              <w:spacing w:after="0"/>
-              <w:jc w:val="center"/>
-            </w:pPr>
-          </w:p>
-        </w:tc>
-        <w:tc>
-          <w:tcPr>
-            <w:tcW w:w="1098" w:type="pct"/>
+            <w:r>
+              <w:t>CSEC-218</w:t>
+            </w:r>
+            <w:r>
+              <w:br/>
+              <w:t>IZA &gt; LAB-03</w:t>
+            </w:r>
+          </w:p>
+        </w:tc>
+        <w:tc>
+          <w:tcPr>
+            <w:tcW w:w="1009" w:type="pct"/>
+            <w:shd w:val="clear" w:color="auto" w:fill="D9D9D9" w:themeFill="background1" w:themeFillShade="D9"/>
+            <w:vAlign w:val="center"/>
+          </w:tcPr>
+          <w:p>
+            <w:pPr>
+              <w:spacing w:after="0"/>
+              <w:jc w:val="center"/>
+            </w:pPr>
+            <w:r>
+              <w:t>ACTG-121</w:t>
+            </w:r>
+            <w:r>
+              <w:br/>
+              <w:t>ROB &gt; 301</w:t>
+            </w:r>
+          </w:p>
+        </w:tc>
+        <w:tc>
+          <w:tcPr>
+            <w:tcW w:w="1080" w:type="pct"/>
             <w:shd w:val="clear" w:color="auto" w:fill="D9D9D9" w:themeFill="background1" w:themeFillShade="D9"/>
             <w:vAlign w:val="center"/>
           </w:tcPr>
@@ -773,13 +808,16 @@
             </w:r>
             <w:r>
               <w:br/>
-              <w:t>SNA &gt; LAB-08</w:t>
-            </w:r>
-          </w:p>
-        </w:tc>
-        <w:tc>
-          <w:tcPr>
-            <w:tcW w:w="1011" w:type="pct"/>
+              <w:t>SNA &gt; LAB-0</w:t>
+            </w:r>
+            <w:r>
+              <w:t>1</w:t>
+            </w:r>
+          </w:p>
+        </w:tc>
+        <w:tc>
+          <w:tcPr>
+            <w:tcW w:w="1068" w:type="pct"/>
             <w:shd w:val="clear" w:color="auto" w:fill="D9D9D9" w:themeFill="background1" w:themeFillShade="D9"/>
             <w:vAlign w:val="center"/>
           </w:tcPr>

</xml_diff>